<commit_message>
aggiornato diario scelte progettuali
</commit_message>
<xml_diff>
--- a/progetto cinema/documenti/diario scelte progettuali.docx
+++ b/progetto cinema/documenti/diario scelte progettuali.docx
@@ -246,10 +246,7 @@
         <w:fldChar w:fldCharType="begin"/>
       </w:r>
       <w:r>
-        <w:instrText xml:space="preserve"> HYPERLINK "https://github.com/EmaRomano/progettoCinema.g</w:instrText>
-      </w:r>
-      <w:r>
-        <w:instrText xml:space="preserve">it" </w:instrText>
+        <w:instrText xml:space="preserve"> HYPERLINK "https://github.com/EmaRomano/progettoCinema.git" </w:instrText>
       </w:r>
       <w:r>
         <w:fldChar w:fldCharType="separate"/>
@@ -705,6 +702,383 @@
           <w:szCs w:val="24"/>
         </w:rPr>
       </w:pPr>
+    </w:p>
+    <w:p>
+      <w:pPr>
+        <w:autoSpaceDE w:val="0"/>
+        <w:autoSpaceDN w:val="0"/>
+        <w:adjustRightInd w:val="0"/>
+        <w:spacing w:after="0" w:line="240" w:lineRule="auto"/>
+        <w:rPr>
+          <w:rFonts w:cstheme="minorHAnsi"/>
+          <w:sz w:val="24"/>
+          <w:szCs w:val="24"/>
+        </w:rPr>
+      </w:pPr>
+      <w:r>
+        <w:rPr>
+          <w:rStyle w:val="Collegamentoipertestuale"/>
+          <w:rFonts w:cstheme="minorHAnsi"/>
+          <w:sz w:val="24"/>
+          <w:szCs w:val="24"/>
+        </w:rPr>
+        <w:t>--------------------------------------------------------------------------------------------------</w:t>
+      </w:r>
+    </w:p>
+    <w:p>
+      <w:pPr>
+        <w:autoSpaceDE w:val="0"/>
+        <w:autoSpaceDN w:val="0"/>
+        <w:adjustRightInd w:val="0"/>
+        <w:spacing w:after="0" w:line="240" w:lineRule="auto"/>
+        <w:rPr>
+          <w:rFonts w:cstheme="minorHAnsi"/>
+          <w:sz w:val="24"/>
+          <w:szCs w:val="24"/>
+        </w:rPr>
+      </w:pPr>
+    </w:p>
+    <w:p>
+      <w:pPr>
+        <w:autoSpaceDE w:val="0"/>
+        <w:autoSpaceDN w:val="0"/>
+        <w:adjustRightInd w:val="0"/>
+        <w:spacing w:after="0" w:line="240" w:lineRule="auto"/>
+        <w:rPr>
+          <w:rFonts w:cstheme="minorHAnsi"/>
+          <w:sz w:val="24"/>
+          <w:szCs w:val="24"/>
+        </w:rPr>
+      </w:pPr>
+      <w:r>
+        <w:rPr>
+          <w:rFonts w:cstheme="minorHAnsi"/>
+          <w:sz w:val="24"/>
+          <w:szCs w:val="24"/>
+        </w:rPr>
+        <w:t>Per i dati sull’affluenza in un singolo spettacolo si è scelto di riportarli usando un tasso percentuale t.a. (tasso di affluenza), definito come:</w:t>
+      </w:r>
+    </w:p>
+    <w:p>
+      <w:pPr>
+        <w:autoSpaceDE w:val="0"/>
+        <w:autoSpaceDN w:val="0"/>
+        <w:adjustRightInd w:val="0"/>
+        <w:spacing w:after="0" w:line="240" w:lineRule="auto"/>
+        <w:rPr>
+          <w:rFonts w:cstheme="minorHAnsi"/>
+          <w:sz w:val="24"/>
+          <w:szCs w:val="24"/>
+        </w:rPr>
+      </w:pPr>
+    </w:p>
+    <w:p>
+      <w:pPr>
+        <w:autoSpaceDE w:val="0"/>
+        <w:autoSpaceDN w:val="0"/>
+        <w:adjustRightInd w:val="0"/>
+        <w:spacing w:after="0" w:line="240" w:lineRule="auto"/>
+        <w:rPr>
+          <w:rFonts w:cstheme="minorHAnsi"/>
+          <w:sz w:val="24"/>
+          <w:szCs w:val="24"/>
+        </w:rPr>
+      </w:pPr>
+      <w:r>
+        <w:rPr>
+          <w:rFonts w:cstheme="minorHAnsi"/>
+          <w:sz w:val="24"/>
+          <w:szCs w:val="24"/>
+        </w:rPr>
+        <w:t xml:space="preserve">t.a. = (numero di paganti/numero di posti </w:t>
+      </w:r>
+      <w:proofErr w:type="gramStart"/>
+      <w:r>
+        <w:rPr>
+          <w:rFonts w:cstheme="minorHAnsi"/>
+          <w:sz w:val="24"/>
+          <w:szCs w:val="24"/>
+        </w:rPr>
+        <w:t>disponibili)*</w:t>
+      </w:r>
+      <w:proofErr w:type="gramEnd"/>
+      <w:r>
+        <w:rPr>
+          <w:rFonts w:cstheme="minorHAnsi"/>
+          <w:sz w:val="24"/>
+          <w:szCs w:val="24"/>
+        </w:rPr>
+        <w:t xml:space="preserve">100 ; </w:t>
+      </w:r>
+    </w:p>
+    <w:p>
+      <w:pPr>
+        <w:autoSpaceDE w:val="0"/>
+        <w:autoSpaceDN w:val="0"/>
+        <w:adjustRightInd w:val="0"/>
+        <w:spacing w:after="0" w:line="240" w:lineRule="auto"/>
+        <w:rPr>
+          <w:rFonts w:cstheme="minorHAnsi"/>
+          <w:sz w:val="24"/>
+          <w:szCs w:val="24"/>
+        </w:rPr>
+      </w:pPr>
+    </w:p>
+    <w:p>
+      <w:pPr>
+        <w:autoSpaceDE w:val="0"/>
+        <w:autoSpaceDN w:val="0"/>
+        <w:adjustRightInd w:val="0"/>
+        <w:spacing w:after="0" w:line="240" w:lineRule="auto"/>
+        <w:rPr>
+          <w:rFonts w:cstheme="minorHAnsi"/>
+          <w:sz w:val="24"/>
+          <w:szCs w:val="24"/>
+        </w:rPr>
+      </w:pPr>
+      <w:r>
+        <w:rPr>
+          <w:rFonts w:cstheme="minorHAnsi"/>
+          <w:sz w:val="24"/>
+          <w:szCs w:val="24"/>
+        </w:rPr>
+        <w:t xml:space="preserve">Si è ritenuto infatti che tale stima fosse più significativa rispetto ad una riportata in termini di numero assoluto di spettatori; si pensi infatti ad uno spettacolo con 200 spettatori: in una sala di 250 posti è un ottimo risultato, in una di </w:t>
+      </w:r>
+      <w:r>
+        <w:rPr>
+          <w:rFonts w:cstheme="minorHAnsi"/>
+          <w:sz w:val="24"/>
+          <w:szCs w:val="24"/>
+        </w:rPr>
+        <w:t>50</w:t>
+      </w:r>
+      <w:r>
+        <w:rPr>
+          <w:rFonts w:cstheme="minorHAnsi"/>
+          <w:sz w:val="24"/>
+          <w:szCs w:val="24"/>
+        </w:rPr>
+        <w:t xml:space="preserve">0 posti (generalmente più costosa per investimenti sulle tecnologie, manutenzione e costi delle pellicole) è un flop. </w:t>
+      </w:r>
+    </w:p>
+    <w:p>
+      <w:pPr>
+        <w:autoSpaceDE w:val="0"/>
+        <w:autoSpaceDN w:val="0"/>
+        <w:adjustRightInd w:val="0"/>
+        <w:spacing w:after="0" w:line="240" w:lineRule="auto"/>
+        <w:rPr>
+          <w:rFonts w:cstheme="minorHAnsi"/>
+          <w:sz w:val="24"/>
+          <w:szCs w:val="24"/>
+        </w:rPr>
+      </w:pPr>
+      <w:r>
+        <w:rPr>
+          <w:rFonts w:cstheme="minorHAnsi"/>
+          <w:sz w:val="24"/>
+          <w:szCs w:val="24"/>
+        </w:rPr>
+        <w:t xml:space="preserve">Per le statistiche sull’affluenza per sale si è poi usato un tasso di affluenza medio (t.a.m.), calcolato come media aritmetica delle affluenze degli spettacoli tenuti in ciascuna sala. </w:t>
+      </w:r>
+      <w:r>
+        <w:rPr>
+          <w:rFonts w:cstheme="minorHAnsi"/>
+          <w:sz w:val="24"/>
+          <w:szCs w:val="24"/>
+        </w:rPr>
+        <w:t xml:space="preserve"> Tali dati sono stati poi riportati in modo visivamente efficace in diagrammi a barre. </w:t>
+      </w:r>
+    </w:p>
+    <w:p>
+      <w:pPr>
+        <w:autoSpaceDE w:val="0"/>
+        <w:autoSpaceDN w:val="0"/>
+        <w:adjustRightInd w:val="0"/>
+        <w:spacing w:after="0" w:line="240" w:lineRule="auto"/>
+        <w:rPr>
+          <w:rFonts w:cstheme="minorHAnsi"/>
+          <w:sz w:val="24"/>
+          <w:szCs w:val="24"/>
+        </w:rPr>
+      </w:pPr>
+    </w:p>
+    <w:p>
+      <w:pPr>
+        <w:autoSpaceDE w:val="0"/>
+        <w:autoSpaceDN w:val="0"/>
+        <w:adjustRightInd w:val="0"/>
+        <w:spacing w:after="0" w:line="240" w:lineRule="auto"/>
+        <w:rPr>
+          <w:rFonts w:cstheme="minorHAnsi"/>
+          <w:sz w:val="24"/>
+          <w:szCs w:val="24"/>
+        </w:rPr>
+      </w:pPr>
+      <w:r>
+        <w:rPr>
+          <w:rFonts w:cstheme="minorHAnsi"/>
+          <w:sz w:val="24"/>
+          <w:szCs w:val="24"/>
+        </w:rPr>
+        <w:t xml:space="preserve">Diverso discorso per quanto rigarda le statistiche di affluenza per fasce orarie: in ciascuna fascia si tengono infatti spettacoli in sale con un numero di posti disponibili molto diverso, ed usare quindi un t.a.m. porterebbe a risultati fuorvianti: si pensi, per semplicità, ad un cinema con due sole sale, di 100 e 500 posti rispettivamente, di cui la prima completamente piena e la seconda completamente vuota; ne risulterebbe un t.a.m. del 50%, dato del tutto inaccettabile visto che in realtà il cinema è pieno per solo 1/6. </w:t>
+      </w:r>
+      <w:r>
+        <w:rPr>
+          <w:rFonts w:cstheme="minorHAnsi"/>
+          <w:sz w:val="24"/>
+          <w:szCs w:val="24"/>
+        </w:rPr>
+        <w:t xml:space="preserve"> Per questo motivo si è scelto di riportare i dati sull’affluenza per fasce orarie in termini di numero assoluto di spettatori; nei relativi diagrammi a barre la fascia di maggiore affluenza è sempre piena al 100%, le altre sono riportate in proporzione a questa. </w:t>
+      </w:r>
+    </w:p>
+    <w:p>
+      <w:pPr>
+        <w:autoSpaceDE w:val="0"/>
+        <w:autoSpaceDN w:val="0"/>
+        <w:adjustRightInd w:val="0"/>
+        <w:spacing w:after="0" w:line="240" w:lineRule="auto"/>
+        <w:rPr>
+          <w:rFonts w:cstheme="minorHAnsi"/>
+          <w:sz w:val="24"/>
+          <w:szCs w:val="24"/>
+        </w:rPr>
+      </w:pPr>
+    </w:p>
+    <w:p>
+      <w:pPr>
+        <w:autoSpaceDE w:val="0"/>
+        <w:autoSpaceDN w:val="0"/>
+        <w:adjustRightInd w:val="0"/>
+        <w:spacing w:after="0" w:line="240" w:lineRule="auto"/>
+        <w:rPr>
+          <w:rFonts w:cstheme="minorHAnsi"/>
+          <w:sz w:val="24"/>
+          <w:szCs w:val="24"/>
+        </w:rPr>
+      </w:pPr>
+      <w:r>
+        <w:rPr>
+          <w:rFonts w:cstheme="minorHAnsi"/>
+          <w:sz w:val="24"/>
+          <w:szCs w:val="24"/>
+        </w:rPr>
+        <w:t xml:space="preserve">I dati relativi agli spettacoli più </w:t>
+      </w:r>
+      <w:r>
+        <w:rPr>
+          <w:rFonts w:cstheme="minorHAnsi"/>
+          <w:sz w:val="24"/>
+          <w:szCs w:val="24"/>
+        </w:rPr>
+        <w:t>remunerativi sono riportati semplicemente in termini di incasso, con una scelta sul diagramma a barre analoga a quella appena descritta circa l’affluenza per fasce orarie</w:t>
+      </w:r>
+      <w:r>
+        <w:rPr>
+          <w:rFonts w:cstheme="minorHAnsi"/>
+          <w:sz w:val="24"/>
+          <w:szCs w:val="24"/>
+        </w:rPr>
+        <w:t>;</w:t>
+      </w:r>
+      <w:r>
+        <w:rPr>
+          <w:rFonts w:cstheme="minorHAnsi"/>
+          <w:sz w:val="24"/>
+          <w:szCs w:val="24"/>
+        </w:rPr>
+        <w:t xml:space="preserve"> in aggiunta, </w:t>
+      </w:r>
+      <w:r>
+        <w:rPr>
+          <w:rFonts w:cstheme="minorHAnsi"/>
+          <w:sz w:val="24"/>
+          <w:szCs w:val="24"/>
+        </w:rPr>
+        <w:t>si è r</w:t>
+      </w:r>
+      <w:r>
+        <w:rPr>
+          <w:rFonts w:cstheme="minorHAnsi"/>
+          <w:sz w:val="24"/>
+          <w:szCs w:val="24"/>
+        </w:rPr>
+        <w:t>iporta</w:t>
+      </w:r>
+      <w:r>
+        <w:rPr>
+          <w:rFonts w:cstheme="minorHAnsi"/>
+          <w:sz w:val="24"/>
+          <w:szCs w:val="24"/>
+        </w:rPr>
+        <w:t xml:space="preserve">to </w:t>
+      </w:r>
+      <w:r>
+        <w:rPr>
+          <w:rFonts w:cstheme="minorHAnsi"/>
+          <w:sz w:val="24"/>
+          <w:szCs w:val="24"/>
+        </w:rPr>
+        <w:t>un dato del tipo incasso/posti disp</w:t>
+      </w:r>
+      <w:proofErr w:type="gramStart"/>
+      <w:r>
+        <w:rPr>
+          <w:rFonts w:cstheme="minorHAnsi"/>
+          <w:sz w:val="24"/>
+          <w:szCs w:val="24"/>
+        </w:rPr>
+        <w:t>. ,</w:t>
+      </w:r>
+      <w:proofErr w:type="gramEnd"/>
+      <w:r>
+        <w:rPr>
+          <w:rFonts w:cstheme="minorHAnsi"/>
+          <w:sz w:val="24"/>
+          <w:szCs w:val="24"/>
+        </w:rPr>
+        <w:t xml:space="preserve"> che descrive quanto</w:t>
+      </w:r>
+      <w:r>
+        <w:rPr>
+          <w:rFonts w:cstheme="minorHAnsi"/>
+          <w:sz w:val="24"/>
+          <w:szCs w:val="24"/>
+        </w:rPr>
+        <w:t xml:space="preserve"> è</w:t>
+      </w:r>
+      <w:r>
+        <w:rPr>
+          <w:rFonts w:cstheme="minorHAnsi"/>
+          <w:sz w:val="24"/>
+          <w:szCs w:val="24"/>
+        </w:rPr>
+        <w:t xml:space="preserve"> frutta</w:t>
+      </w:r>
+      <w:r>
+        <w:rPr>
+          <w:rFonts w:cstheme="minorHAnsi"/>
+          <w:sz w:val="24"/>
+          <w:szCs w:val="24"/>
+        </w:rPr>
+        <w:t>to</w:t>
+      </w:r>
+      <w:r>
+        <w:rPr>
+          <w:rFonts w:cstheme="minorHAnsi"/>
+          <w:sz w:val="24"/>
+          <w:szCs w:val="24"/>
+        </w:rPr>
+        <w:t xml:space="preserve"> uno spettacolo per ciascun posto</w:t>
+      </w:r>
+      <w:r>
+        <w:rPr>
+          <w:rFonts w:cstheme="minorHAnsi"/>
+          <w:sz w:val="24"/>
+          <w:szCs w:val="24"/>
+        </w:rPr>
+        <w:t xml:space="preserve">. </w:t>
+      </w:r>
     </w:p>
     <w:p>
       <w:pPr>

</xml_diff>

<commit_message>
fatte statistiche per fasce orarie# WARNING: head commit changed in themeantime
</commit_message>
<xml_diff>
--- a/progetto cinema/documenti/diario scelte progettuali.docx
+++ b/progetto cinema/documenti/diario scelte progettuali.docx
@@ -1,6 +1,6 @@
 
 <file path=word/document.xml><?xml version="1.0" encoding="utf-8"?>
-<w:document xmlns:wpc="http://schemas.microsoft.com/office/word/2010/wordprocessingCanvas" xmlns:cx="http://schemas.microsoft.com/office/drawing/2014/chartex" xmlns:cx1="http://schemas.microsoft.com/office/drawing/2015/9/8/chartex" xmlns:cx2="http://schemas.microsoft.com/office/drawing/2015/10/21/chartex" xmlns:cx3="http://schemas.microsoft.com/office/drawing/2016/5/9/chartex" xmlns:cx4="http://schemas.microsoft.com/office/drawing/2016/5/10/chartex" xmlns:cx5="http://schemas.microsoft.com/office/drawing/2016/5/11/chartex" xmlns:cx6="http://schemas.microsoft.com/office/drawing/2016/5/12/chartex" xmlns:cx7="http://schemas.microsoft.com/office/drawing/2016/5/13/chartex" xmlns:cx8="http://schemas.microsoft.com/office/drawing/2016/5/14/chartex" xmlns:mc="http://schemas.openxmlformats.org/markup-compatibility/2006" xmlns:aink="http://schemas.microsoft.com/office/drawing/2016/ink" xmlns:am3d="http://schemas.microsoft.com/office/drawing/2017/model3d" xmlns:o="urn:schemas-microsoft-com:office:office" xmlns:r="http://schemas.openxmlformats.org/officeDocument/2006/relationships" xmlns:m="http://schemas.openxmlformats.org/officeDocument/2006/math" xmlns:v="urn:schemas-microsoft-com:vml" xmlns:wp14="http://schemas.microsoft.com/office/word/2010/wordprocessingDrawing" xmlns:wp="http://schemas.openxmlformats.org/drawingml/2006/wordprocessingDrawing" xmlns:w10="urn:schemas-microsoft-com:office:word" xmlns:w="http://schemas.openxmlformats.org/wordprocessingml/2006/main" xmlns:w14="http://schemas.microsoft.com/office/word/2010/wordml" xmlns:w15="http://schemas.microsoft.com/office/word/2012/wordml" xmlns:w16cex="http://schemas.microsoft.com/office/word/2018/wordml/cex" xmlns:w16cid="http://schemas.microsoft.com/office/word/2016/wordml/cid" xmlns:w16="http://schemas.microsoft.com/office/word/2018/wordml" xmlns:w16se="http://schemas.microsoft.com/office/word/2015/wordml/symex" xmlns:wpg="http://schemas.microsoft.com/office/word/2010/wordprocessingGroup" xmlns:wpi="http://schemas.microsoft.com/office/word/2010/wordprocessingInk" xmlns:wne="http://schemas.microsoft.com/office/word/2006/wordml" xmlns:wps="http://schemas.microsoft.com/office/word/2010/wordprocessingShape" mc:Ignorable="w14 w15 w16se w16cid w16 w16cex wp14">
+<w:document xmlns:wpc="http://schemas.microsoft.com/office/word/2010/wordprocessingCanvas" xmlns:cx="http://schemas.microsoft.com/office/drawing/2014/chartex" xmlns:cx1="http://schemas.microsoft.com/office/drawing/2015/9/8/chartex" xmlns:cx2="http://schemas.microsoft.com/office/drawing/2015/10/21/chartex" xmlns:cx3="http://schemas.microsoft.com/office/drawing/2016/5/9/chartex" xmlns:cx4="http://schemas.microsoft.com/office/drawing/2016/5/10/chartex" xmlns:cx5="http://schemas.microsoft.com/office/drawing/2016/5/11/chartex" xmlns:cx6="http://schemas.microsoft.com/office/drawing/2016/5/12/chartex" xmlns:cx7="http://schemas.microsoft.com/office/drawing/2016/5/13/chartex" xmlns:cx8="http://schemas.microsoft.com/office/drawing/2016/5/14/chartex" xmlns:mc="http://schemas.openxmlformats.org/markup-compatibility/2006" xmlns:aink="http://schemas.microsoft.com/office/drawing/2016/ink" xmlns:am3d="http://schemas.microsoft.com/office/drawing/2017/model3d" xmlns:o="urn:schemas-microsoft-com:office:office" xmlns:r="http://schemas.openxmlformats.org/officeDocument/2006/relationships" xmlns:m="http://schemas.openxmlformats.org/officeDocument/2006/math" xmlns:v="urn:schemas-microsoft-com:vml" xmlns:wp14="http://schemas.microsoft.com/office/word/2010/wordprocessingDrawing" xmlns:wp="http://schemas.openxmlformats.org/drawingml/2006/wordprocessingDrawing" xmlns:w10="urn:schemas-microsoft-com:office:word" xmlns:w="http://schemas.openxmlformats.org/wordprocessingml/2006/main" xmlns:w14="http://schemas.microsoft.com/office/word/2010/wordml" xmlns:w15="http://schemas.microsoft.com/office/word/2012/wordml" xmlns:w16cex="http://schemas.microsoft.com/office/word/2018/wordml/cex" xmlns:w16cid="http://schemas.microsoft.com/office/word/2016/wordml/cid" xmlns:w16="http://schemas.microsoft.com/office/word/2018/wordml" xmlns:w16sdtdh="http://schemas.microsoft.com/office/word/2020/wordml/sdtdatahash" xmlns:w16se="http://schemas.microsoft.com/office/word/2015/wordml/symex" xmlns:wpg="http://schemas.microsoft.com/office/word/2010/wordprocessingGroup" xmlns:wpi="http://schemas.microsoft.com/office/word/2010/wordprocessingInk" xmlns:wne="http://schemas.microsoft.com/office/word/2006/wordml" xmlns:wps="http://schemas.microsoft.com/office/word/2010/wordprocessingShape" mc:Ignorable="w14 w15 w16se w16cid w16 w16cex w16sdtdh wp14">
   <w:body>
     <w:p>
       <w:pPr>
@@ -141,25 +141,7 @@
           <w:sz w:val="24"/>
           <w:szCs w:val="24"/>
         </w:rPr>
-        <w:t xml:space="preserve"> implementa metodi per l'inserimento di immagini scalate su labels e bottoni, utilizzabili quindi in tutto il progetto. Su questi metodi avevo pensato di usare i generics per una implementazione più elegante, ma non esiste un modo semplice per farlo perché non ho trovato alcuna classe-padre comune a Jbutton e Jlabel che implementasse il </w:t>
-      </w:r>
-      <w:proofErr w:type="gramStart"/>
-      <w:r>
-        <w:rPr>
-          <w:rFonts w:cstheme="minorHAnsi"/>
-          <w:sz w:val="24"/>
-          <w:szCs w:val="24"/>
-        </w:rPr>
-        <w:t>metodo .setIcon</w:t>
-      </w:r>
-      <w:proofErr w:type="gramEnd"/>
-      <w:r>
-        <w:rPr>
-          <w:rFonts w:cstheme="minorHAnsi"/>
-          <w:sz w:val="24"/>
-          <w:szCs w:val="24"/>
-        </w:rPr>
-        <w:t xml:space="preserve">; comunque non è una tragedia e penso di potermi limitare ad un semplice overloading. </w:t>
+        <w:t xml:space="preserve"> implementa metodi per l'inserimento di immagini scalate su labels e bottoni, utilizzabili quindi in tutto il progetto. Su questi metodi avevo pensato di usare i generics per una implementazione più elegante, ma non esiste un modo semplice per farlo perché non ho trovato alcuna classe-padre comune a Jbutton e Jlabel che implementasse il metodo .setIcon; comunque non è una tragedia e penso di potermi limitare ad un semplice overloading. </w:t>
       </w:r>
     </w:p>
     <w:p>
@@ -614,43 +596,7 @@
           <w:sz w:val="24"/>
           <w:szCs w:val="24"/>
         </w:rPr>
-        <w:t xml:space="preserve">. Ad esempio: la finestrella </w:t>
-      </w:r>
-      <w:proofErr w:type="gramStart"/>
-      <w:r>
-        <w:rPr>
-          <w:rFonts w:cstheme="minorHAnsi"/>
-          <w:sz w:val="24"/>
-          <w:szCs w:val="24"/>
-        </w:rPr>
-        <w:t>finestraCalendario</w:t>
-      </w:r>
-      <w:proofErr w:type="gramEnd"/>
-      <w:r>
-        <w:rPr>
-          <w:rFonts w:cstheme="minorHAnsi"/>
-          <w:sz w:val="24"/>
-          <w:szCs w:val="24"/>
-        </w:rPr>
-        <w:t xml:space="preserve"> restava aperta (anche durante la navigazione in finestre successive) ogni volta che l’utente cliccava sul pulsante “scegli data” ma poi non cliccava su alcuna data, ed il problema si poteva ripetere più volte lasciando aperte più di tali finestre. Si è risolto il problema in una maniera non elegante ma efficace: ogni volta che si esce da una finestra contenente il date picker si fa il </w:t>
-      </w:r>
-      <w:proofErr w:type="gramStart"/>
-      <w:r>
-        <w:rPr>
-          <w:rFonts w:cstheme="minorHAnsi"/>
-          <w:sz w:val="24"/>
-          <w:szCs w:val="24"/>
-        </w:rPr>
-        <w:t>dispose(</w:t>
-      </w:r>
-      <w:proofErr w:type="gramEnd"/>
-      <w:r>
-        <w:rPr>
-          <w:rFonts w:cstheme="minorHAnsi"/>
-          <w:sz w:val="24"/>
-          <w:szCs w:val="24"/>
-        </w:rPr>
-        <w:t>) di finestraCalendario. Si raccomanda di</w:t>
+        <w:t>. Ad esempio: la finestrella finestraCalendario restava aperta (anche durante la navigazione in finestre successive) ogni volta che l’utente cliccava sul pulsante “scegli data” ma poi non cliccava su alcuna data, ed il problema si poteva ripetere più volte lasciando aperte più di tali finestre. Si è risolto il problema in una maniera non elegante ma efficace: ogni volta che si esce da una finestra contenente il date picker si fa il dispose() di finestraCalendario. Si raccomanda di</w:t>
       </w:r>
       <w:r>
         <w:rPr>
@@ -790,25 +736,7 @@
           <w:sz w:val="24"/>
           <w:szCs w:val="24"/>
         </w:rPr>
-        <w:t xml:space="preserve">t.a. = (numero di paganti/numero di posti </w:t>
-      </w:r>
-      <w:proofErr w:type="gramStart"/>
-      <w:r>
-        <w:rPr>
-          <w:rFonts w:cstheme="minorHAnsi"/>
-          <w:sz w:val="24"/>
-          <w:szCs w:val="24"/>
-        </w:rPr>
-        <w:t>disponibili)*</w:t>
-      </w:r>
-      <w:proofErr w:type="gramEnd"/>
-      <w:r>
-        <w:rPr>
-          <w:rFonts w:cstheme="minorHAnsi"/>
-          <w:sz w:val="24"/>
-          <w:szCs w:val="24"/>
-        </w:rPr>
-        <w:t xml:space="preserve">100 ; </w:t>
+        <w:t xml:space="preserve">t.a. = (numero di paganti/numero di posti disponibili)*100 ; </w:t>
       </w:r>
     </w:p>
     <w:p>
@@ -1019,25 +947,7 @@
           <w:sz w:val="24"/>
           <w:szCs w:val="24"/>
         </w:rPr>
-        <w:t>un dato del tipo incasso/posti disp</w:t>
-      </w:r>
-      <w:proofErr w:type="gramStart"/>
-      <w:r>
-        <w:rPr>
-          <w:rFonts w:cstheme="minorHAnsi"/>
-          <w:sz w:val="24"/>
-          <w:szCs w:val="24"/>
-        </w:rPr>
-        <w:t>. ,</w:t>
-      </w:r>
-      <w:proofErr w:type="gramEnd"/>
-      <w:r>
-        <w:rPr>
-          <w:rFonts w:cstheme="minorHAnsi"/>
-          <w:sz w:val="24"/>
-          <w:szCs w:val="24"/>
-        </w:rPr>
-        <w:t xml:space="preserve"> che descrive quanto</w:t>
+        <w:t>un dato del tipo incasso/posti disp. , che descrive quanto</w:t>
       </w:r>
       <w:r>
         <w:rPr>
@@ -1078,6 +988,58 @@
           <w:szCs w:val="24"/>
         </w:rPr>
         <w:t xml:space="preserve">. </w:t>
+      </w:r>
+    </w:p>
+    <w:p>
+      <w:pPr>
+        <w:autoSpaceDE w:val="0"/>
+        <w:autoSpaceDN w:val="0"/>
+        <w:adjustRightInd w:val="0"/>
+        <w:spacing w:after="0" w:line="240" w:lineRule="auto"/>
+        <w:rPr>
+          <w:rFonts w:cstheme="minorHAnsi"/>
+          <w:sz w:val="24"/>
+          <w:szCs w:val="24"/>
+        </w:rPr>
+      </w:pPr>
+    </w:p>
+    <w:p>
+      <w:pPr>
+        <w:autoSpaceDE w:val="0"/>
+        <w:autoSpaceDN w:val="0"/>
+        <w:adjustRightInd w:val="0"/>
+        <w:spacing w:after="0" w:line="240" w:lineRule="auto"/>
+        <w:rPr>
+          <w:rFonts w:cstheme="minorHAnsi"/>
+          <w:sz w:val="24"/>
+          <w:szCs w:val="24"/>
+        </w:rPr>
+      </w:pPr>
+    </w:p>
+    <w:p>
+      <w:pPr>
+        <w:pStyle w:val="Paragrafoelenco"/>
+        <w:numPr>
+          <w:ilvl w:val="0"/>
+          <w:numId w:val="1"/>
+        </w:numPr>
+        <w:autoSpaceDE w:val="0"/>
+        <w:autoSpaceDN w:val="0"/>
+        <w:adjustRightInd w:val="0"/>
+        <w:spacing w:after="0" w:line="240" w:lineRule="auto"/>
+        <w:rPr>
+          <w:rFonts w:cstheme="minorHAnsi"/>
+          <w:sz w:val="24"/>
+          <w:szCs w:val="24"/>
+        </w:rPr>
+      </w:pPr>
+      <w:r>
+        <w:rPr>
+          <w:rFonts w:cstheme="minorHAnsi"/>
+          <w:sz w:val="24"/>
+          <w:szCs w:val="24"/>
+        </w:rPr>
+        <w:t>Gli spettacoli che iniziano alle 00:30 non sono inseriti in alcuna fascia oraria</w:t>
       </w:r>
     </w:p>
     <w:p>
@@ -1112,8 +1074,128 @@
 </w:document>
 </file>
 
+<file path=word/numbering.xml><?xml version="1.0" encoding="utf-8"?>
+<w:numbering xmlns:wpc="http://schemas.microsoft.com/office/word/2010/wordprocessingCanvas" xmlns:cx="http://schemas.microsoft.com/office/drawing/2014/chartex" xmlns:cx1="http://schemas.microsoft.com/office/drawing/2015/9/8/chartex" xmlns:cx2="http://schemas.microsoft.com/office/drawing/2015/10/21/chartex" xmlns:cx3="http://schemas.microsoft.com/office/drawing/2016/5/9/chartex" xmlns:cx4="http://schemas.microsoft.com/office/drawing/2016/5/10/chartex" xmlns:cx5="http://schemas.microsoft.com/office/drawing/2016/5/11/chartex" xmlns:cx6="http://schemas.microsoft.com/office/drawing/2016/5/12/chartex" xmlns:cx7="http://schemas.microsoft.com/office/drawing/2016/5/13/chartex" xmlns:cx8="http://schemas.microsoft.com/office/drawing/2016/5/14/chartex" xmlns:mc="http://schemas.openxmlformats.org/markup-compatibility/2006" xmlns:aink="http://schemas.microsoft.com/office/drawing/2016/ink" xmlns:am3d="http://schemas.microsoft.com/office/drawing/2017/model3d" xmlns:o="urn:schemas-microsoft-com:office:office" xmlns:r="http://schemas.openxmlformats.org/officeDocument/2006/relationships" xmlns:m="http://schemas.openxmlformats.org/officeDocument/2006/math" xmlns:v="urn:schemas-microsoft-com:vml" xmlns:wp14="http://schemas.microsoft.com/office/word/2010/wordprocessingDrawing" xmlns:wp="http://schemas.openxmlformats.org/drawingml/2006/wordprocessingDrawing" xmlns:w10="urn:schemas-microsoft-com:office:word" xmlns:w="http://schemas.openxmlformats.org/wordprocessingml/2006/main" xmlns:w14="http://schemas.microsoft.com/office/word/2010/wordml" xmlns:w15="http://schemas.microsoft.com/office/word/2012/wordml" xmlns:w16cex="http://schemas.microsoft.com/office/word/2018/wordml/cex" xmlns:w16cid="http://schemas.microsoft.com/office/word/2016/wordml/cid" xmlns:w16="http://schemas.microsoft.com/office/word/2018/wordml" xmlns:w16sdtdh="http://schemas.microsoft.com/office/word/2020/wordml/sdtdatahash" xmlns:w16se="http://schemas.microsoft.com/office/word/2015/wordml/symex" xmlns:wpg="http://schemas.microsoft.com/office/word/2010/wordprocessingGroup" xmlns:wpi="http://schemas.microsoft.com/office/word/2010/wordprocessingInk" xmlns:wne="http://schemas.microsoft.com/office/word/2006/wordml" xmlns:wps="http://schemas.microsoft.com/office/word/2010/wordprocessingShape" mc:Ignorable="w14 w15 w16se w16cid w16 w16cex w16sdtdh wp14">
+  <w:abstractNum w:abstractNumId="0" w15:restartNumberingAfterBreak="0">
+    <w:nsid w:val="3A9C3D36"/>
+    <w:multiLevelType w:val="hybridMultilevel"/>
+    <w:tmpl w:val="2DF6A4BC"/>
+    <w:lvl w:ilvl="0" w:tplc="5A7CBEFA">
+      <w:numFmt w:val="bullet"/>
+      <w:lvlText w:val=""/>
+      <w:lvlJc w:val="left"/>
+      <w:pPr>
+        <w:ind w:left="720" w:hanging="360"/>
+      </w:pPr>
+      <w:rPr>
+        <w:rFonts w:ascii="Wingdings" w:eastAsiaTheme="minorHAnsi" w:hAnsi="Wingdings" w:cstheme="minorHAnsi" w:hint="default"/>
+      </w:rPr>
+    </w:lvl>
+    <w:lvl w:ilvl="1" w:tplc="04100003" w:tentative="1">
+      <w:start w:val="1"/>
+      <w:numFmt w:val="bullet"/>
+      <w:lvlText w:val="o"/>
+      <w:lvlJc w:val="left"/>
+      <w:pPr>
+        <w:ind w:left="1440" w:hanging="360"/>
+      </w:pPr>
+      <w:rPr>
+        <w:rFonts w:ascii="Courier New" w:hAnsi="Courier New" w:cs="Courier New" w:hint="default"/>
+      </w:rPr>
+    </w:lvl>
+    <w:lvl w:ilvl="2" w:tplc="04100005" w:tentative="1">
+      <w:start w:val="1"/>
+      <w:numFmt w:val="bullet"/>
+      <w:lvlText w:val=""/>
+      <w:lvlJc w:val="left"/>
+      <w:pPr>
+        <w:ind w:left="2160" w:hanging="360"/>
+      </w:pPr>
+      <w:rPr>
+        <w:rFonts w:ascii="Wingdings" w:hAnsi="Wingdings" w:hint="default"/>
+      </w:rPr>
+    </w:lvl>
+    <w:lvl w:ilvl="3" w:tplc="04100001" w:tentative="1">
+      <w:start w:val="1"/>
+      <w:numFmt w:val="bullet"/>
+      <w:lvlText w:val=""/>
+      <w:lvlJc w:val="left"/>
+      <w:pPr>
+        <w:ind w:left="2880" w:hanging="360"/>
+      </w:pPr>
+      <w:rPr>
+        <w:rFonts w:ascii="Symbol" w:hAnsi="Symbol" w:hint="default"/>
+      </w:rPr>
+    </w:lvl>
+    <w:lvl w:ilvl="4" w:tplc="04100003" w:tentative="1">
+      <w:start w:val="1"/>
+      <w:numFmt w:val="bullet"/>
+      <w:lvlText w:val="o"/>
+      <w:lvlJc w:val="left"/>
+      <w:pPr>
+        <w:ind w:left="3600" w:hanging="360"/>
+      </w:pPr>
+      <w:rPr>
+        <w:rFonts w:ascii="Courier New" w:hAnsi="Courier New" w:cs="Courier New" w:hint="default"/>
+      </w:rPr>
+    </w:lvl>
+    <w:lvl w:ilvl="5" w:tplc="04100005" w:tentative="1">
+      <w:start w:val="1"/>
+      <w:numFmt w:val="bullet"/>
+      <w:lvlText w:val=""/>
+      <w:lvlJc w:val="left"/>
+      <w:pPr>
+        <w:ind w:left="4320" w:hanging="360"/>
+      </w:pPr>
+      <w:rPr>
+        <w:rFonts w:ascii="Wingdings" w:hAnsi="Wingdings" w:hint="default"/>
+      </w:rPr>
+    </w:lvl>
+    <w:lvl w:ilvl="6" w:tplc="04100001" w:tentative="1">
+      <w:start w:val="1"/>
+      <w:numFmt w:val="bullet"/>
+      <w:lvlText w:val=""/>
+      <w:lvlJc w:val="left"/>
+      <w:pPr>
+        <w:ind w:left="5040" w:hanging="360"/>
+      </w:pPr>
+      <w:rPr>
+        <w:rFonts w:ascii="Symbol" w:hAnsi="Symbol" w:hint="default"/>
+      </w:rPr>
+    </w:lvl>
+    <w:lvl w:ilvl="7" w:tplc="04100003" w:tentative="1">
+      <w:start w:val="1"/>
+      <w:numFmt w:val="bullet"/>
+      <w:lvlText w:val="o"/>
+      <w:lvlJc w:val="left"/>
+      <w:pPr>
+        <w:ind w:left="5760" w:hanging="360"/>
+      </w:pPr>
+      <w:rPr>
+        <w:rFonts w:ascii="Courier New" w:hAnsi="Courier New" w:cs="Courier New" w:hint="default"/>
+      </w:rPr>
+    </w:lvl>
+    <w:lvl w:ilvl="8" w:tplc="04100005" w:tentative="1">
+      <w:start w:val="1"/>
+      <w:numFmt w:val="bullet"/>
+      <w:lvlText w:val=""/>
+      <w:lvlJc w:val="left"/>
+      <w:pPr>
+        <w:ind w:left="6480" w:hanging="360"/>
+      </w:pPr>
+      <w:rPr>
+        <w:rFonts w:ascii="Wingdings" w:hAnsi="Wingdings" w:hint="default"/>
+      </w:rPr>
+    </w:lvl>
+  </w:abstractNum>
+  <w:num w:numId="1">
+    <w:abstractNumId w:val="0"/>
+  </w:num>
+</w:numbering>
+</file>
+
 <file path=word/styles.xml><?xml version="1.0" encoding="utf-8"?>
-<w:styles xmlns:mc="http://schemas.openxmlformats.org/markup-compatibility/2006" xmlns:r="http://schemas.openxmlformats.org/officeDocument/2006/relationships" xmlns:w="http://schemas.openxmlformats.org/wordprocessingml/2006/main" xmlns:w14="http://schemas.microsoft.com/office/word/2010/wordml" xmlns:w15="http://schemas.microsoft.com/office/word/2012/wordml" xmlns:w16cex="http://schemas.microsoft.com/office/word/2018/wordml/cex" xmlns:w16cid="http://schemas.microsoft.com/office/word/2016/wordml/cid" xmlns:w16="http://schemas.microsoft.com/office/word/2018/wordml" xmlns:w16se="http://schemas.microsoft.com/office/word/2015/wordml/symex" mc:Ignorable="w14 w15 w16se w16cid w16 w16cex">
+<w:styles xmlns:mc="http://schemas.openxmlformats.org/markup-compatibility/2006" xmlns:r="http://schemas.openxmlformats.org/officeDocument/2006/relationships" xmlns:w="http://schemas.openxmlformats.org/wordprocessingml/2006/main" xmlns:w14="http://schemas.microsoft.com/office/word/2010/wordml" xmlns:w15="http://schemas.microsoft.com/office/word/2012/wordml" xmlns:w16cex="http://schemas.microsoft.com/office/word/2018/wordml/cex" xmlns:w16cid="http://schemas.microsoft.com/office/word/2016/wordml/cid" xmlns:w16="http://schemas.microsoft.com/office/word/2018/wordml" xmlns:w16sdtdh="http://schemas.microsoft.com/office/word/2020/wordml/sdtdatahash" xmlns:w16se="http://schemas.microsoft.com/office/word/2015/wordml/symex" mc:Ignorable="w14 w15 w16se w16cid w16 w16cex w16sdtdh">
   <w:docDefaults>
     <w:rPrDefault>
       <w:rPr>
@@ -1561,6 +1643,17 @@
       <w:shd w:val="clear" w:color="auto" w:fill="E1DFDD"/>
     </w:rPr>
   </w:style>
+  <w:style w:type="paragraph" w:styleId="Paragrafoelenco">
+    <w:name w:val="List Paragraph"/>
+    <w:basedOn w:val="Normale"/>
+    <w:uiPriority w:val="34"/>
+    <w:qFormat/>
+    <w:rsid w:val="007548EB"/>
+    <w:pPr>
+      <w:ind w:left="720"/>
+      <w:contextualSpacing/>
+    </w:pPr>
+  </w:style>
 </w:styles>
 </file>
 

</xml_diff>